<commit_message>
lista de películas en cada clase
</commit_message>
<xml_diff>
--- a/¿Qué sucede si no usamos @Override.docx
+++ b/¿Qué sucede si no usamos @Override.docx
@@ -51,15 +51,7 @@
       </w:r>
       <w:proofErr w:type="spellEnd"/>
       <w:r>
-        <w:t xml:space="preserve">, usamos @Override para indicar que estamos reemplazando el método </w:t>
-      </w:r>
-      <w:proofErr w:type="gramStart"/>
-      <w:r>
-        <w:t>mostrar(</w:t>
-      </w:r>
-      <w:proofErr w:type="gramEnd"/>
-      <w:r>
-        <w:t xml:space="preserve">) de la clase </w:t>
+        <w:t xml:space="preserve">, usamos @Override para indicar que estamos reemplazando el método mostrar() de la clase </w:t>
       </w:r>
       <w:proofErr w:type="spellStart"/>
       <w:r>
@@ -261,6 +253,54 @@
       <w:pPr>
         <w:jc w:val="both"/>
       </w:pPr>
+      <w:r>
+        <w:t>@Override: Esto indica que estamos sobrescribiendo el método de la clase padre.</w:t>
+      </w:r>
+    </w:p>
+    <w:p>
+      <w:pPr>
+        <w:jc w:val="both"/>
+      </w:pPr>
+      <w:proofErr w:type="spellStart"/>
+      <w:r>
+        <w:t>extends</w:t>
+      </w:r>
+      <w:proofErr w:type="spellEnd"/>
+      <w:r>
+        <w:t xml:space="preserve"> </w:t>
+      </w:r>
+      <w:proofErr w:type="spellStart"/>
+      <w:r>
+        <w:t>Recomendacion</w:t>
+      </w:r>
+      <w:proofErr w:type="spellEnd"/>
+      <w:r>
+        <w:t xml:space="preserve">: Esto hace que </w:t>
+      </w:r>
+      <w:proofErr w:type="spellStart"/>
+      <w:r>
+        <w:t>RecomendacionPorEdad</w:t>
+      </w:r>
+      <w:proofErr w:type="spellEnd"/>
+      <w:r>
+        <w:t xml:space="preserve"> herede de </w:t>
+      </w:r>
+      <w:proofErr w:type="spellStart"/>
+      <w:r>
+        <w:t>Recomendacion</w:t>
+      </w:r>
+      <w:proofErr w:type="spellEnd"/>
+      <w:r>
+        <w:t xml:space="preserve">, por lo que tiene acceso a la variable </w:t>
+      </w:r>
+      <w:proofErr w:type="spellStart"/>
+      <w:r>
+        <w:t>titulo</w:t>
+      </w:r>
+      <w:proofErr w:type="spellEnd"/>
+      <w:r>
+        <w:t xml:space="preserve"> y al método mostrar().</w:t>
+      </w:r>
     </w:p>
     <w:sectPr>
       <w:pgSz w:w="12240" w:h="15840"/>
@@ -1148,6 +1188,7 @@
   <w:style w:type="character" w:default="1" w:styleId="Fuentedeprrafopredeter">
     <w:name w:val="Default Paragraph Font"/>
     <w:uiPriority w:val="1"/>
+    <w:semiHidden/>
     <w:unhideWhenUsed/>
   </w:style>
   <w:style w:type="table" w:default="1" w:styleId="Tablanormal">

</xml_diff>